<commit_message>
Update simple certificate template
</commit_message>
<xml_diff>
--- a/public/templates/certificates/simple.docx
+++ b/public/templates/certificates/simple.docx
@@ -180,46 +180,46 @@
       </w:r>
       <w:r>
         <w:rPr>
-          <w:rFonts w:ascii="Book Antiqua" w:hAnsi="Book Antiqua"/>
-          <w:b/>
-          <w:sz w:val="22"/>
-          <w:szCs w:val="22"/>
+          <w:rFonts w:ascii="Avenir Next Demi Bold" w:hAnsi="Avenir Next Demi Bold"/>
+          <w:b/>
+          <w:sz w:val="20"/>
+          <w:szCs w:val="20"/>
         </w:rPr>
         <w:fldChar w:fldCharType="begin"/>
       </w:r>
       <w:r>
         <w:rPr>
-          <w:rFonts w:ascii="Book Antiqua" w:hAnsi="Book Antiqua"/>
-          <w:b/>
-          <w:sz w:val="22"/>
-          <w:szCs w:val="22"/>
+          <w:rFonts w:ascii="Avenir Next Demi Bold" w:hAnsi="Avenir Next Demi Bold"/>
+          <w:b/>
+          <w:sz w:val="20"/>
+          <w:szCs w:val="20"/>
         </w:rPr>
         <w:instrText xml:space="preserve">MERGEFIELD =patient_name \* MERGEFORMAT </w:instrText>
       </w:r>
       <w:r>
         <w:rPr>
-          <w:rFonts w:ascii="Book Antiqua" w:hAnsi="Book Antiqua"/>
-          <w:b/>
-          <w:sz w:val="22"/>
-          <w:szCs w:val="22"/>
+          <w:rFonts w:ascii="Avenir Next Demi Bold" w:hAnsi="Avenir Next Demi Bold"/>
+          <w:b/>
+          <w:sz w:val="20"/>
+          <w:szCs w:val="20"/>
         </w:rPr>
         <w:fldChar w:fldCharType="separate"/>
       </w:r>
       <w:r>
         <w:rPr>
-          <w:rFonts w:ascii="Book Antiqua" w:hAnsi="Book Antiqua"/>
-          <w:b/>
-          <w:sz w:val="22"/>
-          <w:szCs w:val="22"/>
+          <w:rFonts w:ascii="Avenir Next Demi Bold" w:hAnsi="Avenir Next Demi Bold"/>
+          <w:b/>
+          <w:sz w:val="20"/>
+          <w:szCs w:val="20"/>
         </w:rPr>
         <w:t>«=patient_name»</w:t>
       </w:r>
       <w:r>
         <w:rPr>
-          <w:rFonts w:ascii="Book Antiqua" w:hAnsi="Book Antiqua"/>
-          <w:b/>
-          <w:sz w:val="22"/>
-          <w:szCs w:val="22"/>
+          <w:rFonts w:ascii="Avenir Next Demi Bold" w:hAnsi="Avenir Next Demi Bold"/>
+          <w:b/>
+          <w:sz w:val="20"/>
+          <w:szCs w:val="20"/>
         </w:rPr>
         <w:fldChar w:fldCharType="end"/>
       </w:r>
@@ -241,46 +241,46 @@
       </w:r>
       <w:r>
         <w:rPr>
-          <w:rFonts w:ascii="Book Antiqua" w:hAnsi="Book Antiqua"/>
-          <w:b/>
-          <w:sz w:val="22"/>
-          <w:szCs w:val="22"/>
+          <w:rFonts w:ascii="Avenir Next Demi Bold" w:hAnsi="Avenir Next Demi Bold"/>
+          <w:b/>
+          <w:sz w:val="20"/>
+          <w:szCs w:val="20"/>
         </w:rPr>
         <w:fldChar w:fldCharType="begin"/>
       </w:r>
       <w:r>
         <w:rPr>
-          <w:rFonts w:ascii="Book Antiqua" w:hAnsi="Book Antiqua"/>
-          <w:b/>
-          <w:sz w:val="22"/>
-          <w:szCs w:val="22"/>
+          <w:rFonts w:ascii="Avenir Next Demi Bold" w:hAnsi="Avenir Next Demi Bold"/>
+          <w:b/>
+          <w:sz w:val="20"/>
+          <w:szCs w:val="20"/>
         </w:rPr>
         <w:instrText xml:space="preserve">MERGEFIELD =identity_card_number \* MERGEFORMAT </w:instrText>
       </w:r>
       <w:r>
         <w:rPr>
-          <w:rFonts w:ascii="Book Antiqua" w:hAnsi="Book Antiqua"/>
-          <w:b/>
-          <w:sz w:val="22"/>
-          <w:szCs w:val="22"/>
+          <w:rFonts w:ascii="Avenir Next Demi Bold" w:hAnsi="Avenir Next Demi Bold"/>
+          <w:b/>
+          <w:sz w:val="20"/>
+          <w:szCs w:val="20"/>
         </w:rPr>
         <w:fldChar w:fldCharType="separate"/>
       </w:r>
       <w:r>
         <w:rPr>
-          <w:rFonts w:ascii="Book Antiqua" w:hAnsi="Book Antiqua"/>
-          <w:b/>
-          <w:sz w:val="22"/>
-          <w:szCs w:val="22"/>
+          <w:rFonts w:ascii="Avenir Next Demi Bold" w:hAnsi="Avenir Next Demi Bold"/>
+          <w:b/>
+          <w:sz w:val="20"/>
+          <w:szCs w:val="20"/>
         </w:rPr>
         <w:t>«=identity_card_number»</w:t>
       </w:r>
       <w:r>
         <w:rPr>
-          <w:rFonts w:ascii="Book Antiqua" w:hAnsi="Book Antiqua"/>
-          <w:b/>
-          <w:sz w:val="22"/>
-          <w:szCs w:val="22"/>
+          <w:rFonts w:ascii="Avenir Next Demi Bold" w:hAnsi="Avenir Next Demi Bold"/>
+          <w:b/>
+          <w:sz w:val="20"/>
+          <w:szCs w:val="20"/>
         </w:rPr>
         <w:fldChar w:fldCharType="end"/>
       </w:r>
@@ -294,52 +294,124 @@
       </w:r>
       <w:r>
         <w:rPr>
-          <w:rFonts w:ascii="Book Antiqua" w:hAnsi="Book Antiqua"/>
-          <w:b/>
-          <w:sz w:val="22"/>
-          <w:szCs w:val="22"/>
+          <w:rFonts w:ascii="Avenir Next Demi Bold" w:hAnsi="Avenir Next Demi Bold"/>
+          <w:b/>
+          <w:sz w:val="20"/>
+          <w:szCs w:val="20"/>
         </w:rPr>
         <w:fldChar w:fldCharType="begin"/>
       </w:r>
       <w:r>
         <w:rPr>
-          <w:rFonts w:ascii="Book Antiqua" w:hAnsi="Book Antiqua"/>
-          <w:b/>
-          <w:sz w:val="22"/>
-          <w:szCs w:val="22"/>
+          <w:rFonts w:ascii="Avenir Next Demi Bold" w:hAnsi="Avenir Next Demi Bold"/>
+          <w:b/>
+          <w:sz w:val="20"/>
+          <w:szCs w:val="20"/>
         </w:rPr>
         <w:instrText xml:space="preserve"> MERGEFIELD =disease \* MERGEFORMAT </w:instrText>
       </w:r>
       <w:r>
         <w:rPr>
-          <w:rFonts w:ascii="Book Antiqua" w:hAnsi="Book Antiqua"/>
-          <w:b/>
-          <w:sz w:val="22"/>
-          <w:szCs w:val="22"/>
+          <w:rFonts w:ascii="Avenir Next Demi Bold" w:hAnsi="Avenir Next Demi Bold"/>
+          <w:b/>
+          <w:sz w:val="20"/>
+          <w:szCs w:val="20"/>
         </w:rPr>
         <w:fldChar w:fldCharType="separate"/>
       </w:r>
       <w:r>
         <w:rPr>
-          <w:rFonts w:ascii="Book Antiqua" w:hAnsi="Book Antiqua"/>
-          <w:b/>
-          <w:sz w:val="22"/>
-          <w:szCs w:val="22"/>
+          <w:rFonts w:ascii="Avenir Next Demi Bold" w:hAnsi="Avenir Next Demi Bold"/>
+          <w:b/>
+          <w:sz w:val="20"/>
+          <w:szCs w:val="20"/>
         </w:rPr>
         <w:t>«=disease»</w:t>
       </w:r>
       <w:r>
         <w:rPr>
-          <w:rFonts w:ascii="Book Antiqua" w:hAnsi="Book Antiqua"/>
-          <w:b/>
-          <w:sz w:val="22"/>
-          <w:szCs w:val="22"/>
+          <w:rFonts w:ascii="Avenir Next Demi Bold" w:hAnsi="Avenir Next Demi Bold"/>
+          <w:b/>
+          <w:sz w:val="20"/>
+          <w:szCs w:val="20"/>
         </w:rPr>
         <w:fldChar w:fldCharType="end"/>
       </w:r>
       <w:r>
         <w:rPr>
           <w:rFonts w:ascii="Book Antiqua" w:hAnsi="Book Antiqua"/>
+          <w:b/>
+          <w:sz w:val="22"/>
+          <w:szCs w:val="22"/>
+        </w:rPr>
+        <w:t xml:space="preserve"> </w:t>
+      </w:r>
+      <w:r>
+        <w:rPr>
+          <w:rFonts w:ascii="Avenir Medium" w:hAnsi="Avenir Medium"/>
+          <w:b/>
+          <w:sz w:val="22"/>
+          <w:szCs w:val="22"/>
+        </w:rPr>
+        <w:t>(</w:t>
+      </w:r>
+      <w:r>
+        <w:rPr>
+          <w:rFonts w:ascii="Avenir Medium" w:hAnsi="Avenir Medium"/>
+          <w:b/>
+          <w:sz w:val="20"/>
+          <w:szCs w:val="20"/>
+        </w:rPr>
+        <w:fldChar w:fldCharType="begin"/>
+      </w:r>
+      <w:r>
+        <w:rPr>
+          <w:rFonts w:ascii="Avenir Medium" w:hAnsi="Avenir Medium"/>
+          <w:b/>
+          <w:sz w:val="20"/>
+          <w:szCs w:val="20"/>
+        </w:rPr>
+        <w:instrText xml:space="preserve">MERGEFIELD =disease_code \* MERGEFORMAT </w:instrText>
+      </w:r>
+      <w:r>
+        <w:rPr>
+          <w:rFonts w:ascii="Avenir Medium" w:hAnsi="Avenir Medium"/>
+          <w:b/>
+          <w:sz w:val="20"/>
+          <w:szCs w:val="20"/>
+        </w:rPr>
+        <w:fldChar w:fldCharType="separate"/>
+      </w:r>
+      <w:r>
+        <w:rPr>
+          <w:rFonts w:ascii="Avenir Medium" w:hAnsi="Avenir Medium"/>
+          <w:b/>
+          <w:sz w:val="20"/>
+          <w:szCs w:val="20"/>
+        </w:rPr>
+        <w:t>«=disease_code»</w:t>
+      </w:r>
+      <w:r>
+        <w:rPr>
+          <w:rFonts w:ascii="Avenir Medium" w:hAnsi="Avenir Medium"/>
+          <w:b/>
+          <w:sz w:val="20"/>
+          <w:szCs w:val="20"/>
+        </w:rPr>
+        <w:fldChar w:fldCharType="end"/>
+      </w:r>
+      <w:r>
+        <w:rPr>
+          <w:rFonts w:ascii="Avenir Medium" w:hAnsi="Avenir Medium"/>
+          <w:b/>
+          <w:sz w:val="22"/>
+          <w:szCs w:val="22"/>
+        </w:rPr>
+        <w:t>)</w:t>
+      </w:r>
+      <w:r>
+        <w:rPr>
+          <w:rFonts w:ascii="Book Antiqua" w:hAnsi="Book Antiqua"/>
           <w:sz w:val="22"/>
           <w:szCs w:val="22"/>
         </w:rPr>
@@ -452,7 +524,23 @@
           <w:sz w:val="22"/>
           <w:szCs w:val="22"/>
         </w:rPr>
-        <w:instrText xml:space="preserve"> MERGEFIELD =date \* MERGEFORMAT </w:instrText>
+        <w:instrText xml:space="preserve"> MERGEFIELD =</w:instrText>
+      </w:r>
+      <w:r>
+        <w:rPr>
+          <w:rFonts w:ascii="Book Antiqua" w:hAnsi="Book Antiqua"/>
+          <w:sz w:val="22"/>
+          <w:szCs w:val="22"/>
+        </w:rPr>
+        <w:instrText>current_</w:instrText>
+      </w:r>
+      <w:r>
+        <w:rPr>
+          <w:rFonts w:ascii="Book Antiqua" w:hAnsi="Book Antiqua"/>
+          <w:sz w:val="22"/>
+          <w:szCs w:val="22"/>
+        </w:rPr>
+        <w:instrText xml:space="preserve">date \* MERGEFORMAT </w:instrText>
       </w:r>
       <w:r>
         <w:rPr>
@@ -468,7 +556,7 @@
           <w:sz w:val="22"/>
           <w:szCs w:val="22"/>
         </w:rPr>
-        <w:t>«=date»</w:t>
+        <w:t>«=current_date»</w:t>
       </w:r>
       <w:r>
         <w:rPr>
@@ -477,80 +565,6 @@
           <w:szCs w:val="22"/>
         </w:rPr>
         <w:fldChar w:fldCharType="end"/>
-      </w:r>
-    </w:p>
-    <w:p>
-      <w:pPr>
-        <w:spacing w:line="276" w:lineRule="auto"/>
-        <w:jc w:val="both"/>
-        <w:rPr>
-          <w:rFonts w:ascii="Book Antiqua" w:hAnsi="Book Antiqua"/>
-          <w:sz w:val="22"/>
-          <w:szCs w:val="22"/>
-        </w:rPr>
-      </w:pPr>
-    </w:p>
-    <w:p>
-      <w:pPr>
-        <w:spacing w:line="276" w:lineRule="auto"/>
-        <w:jc w:val="both"/>
-        <w:rPr>
-          <w:rFonts w:ascii="Book Antiqua" w:hAnsi="Book Antiqua"/>
-          <w:sz w:val="22"/>
-          <w:szCs w:val="22"/>
-        </w:rPr>
-      </w:pPr>
-    </w:p>
-    <w:p>
-      <w:pPr>
-        <w:spacing w:line="276" w:lineRule="auto"/>
-        <w:jc w:val="both"/>
-        <w:rPr>
-          <w:rFonts w:ascii="Book Antiqua" w:hAnsi="Book Antiqua"/>
-          <w:sz w:val="22"/>
-          <w:szCs w:val="22"/>
-        </w:rPr>
-      </w:pPr>
-    </w:p>
-    <w:p>
-      <w:pPr>
-        <w:spacing w:line="276" w:lineRule="auto"/>
-        <w:jc w:val="both"/>
-        <w:rPr>
-          <w:rFonts w:ascii="Book Antiqua" w:hAnsi="Book Antiqua"/>
-          <w:sz w:val="22"/>
-          <w:szCs w:val="22"/>
-        </w:rPr>
-      </w:pPr>
-    </w:p>
-    <w:p>
-      <w:pPr>
-        <w:spacing w:line="276" w:lineRule="auto"/>
-        <w:jc w:val="both"/>
-        <w:rPr>
-          <w:rFonts w:ascii="Book Antiqua" w:hAnsi="Book Antiqua"/>
-          <w:sz w:val="22"/>
-          <w:szCs w:val="22"/>
-        </w:rPr>
-      </w:pPr>
-    </w:p>
-    <w:p>
-      <w:pPr>
-        <w:spacing w:line="276" w:lineRule="auto"/>
-        <w:jc w:val="both"/>
-        <w:rPr>
-          <w:rFonts w:ascii="Book Antiqua" w:hAnsi="Book Antiqua"/>
-          <w:sz w:val="22"/>
-          <w:szCs w:val="22"/>
-        </w:rPr>
-      </w:pPr>
-      <w:r>
-        <w:rPr>
-          <w:rFonts w:ascii="Book Antiqua" w:hAnsi="Book Antiqua"/>
-          <w:sz w:val="22"/>
-          <w:szCs w:val="22"/>
-        </w:rPr>
-        <w:t>Atentamente,</w:t>
       </w:r>
     </w:p>
     <w:p>
@@ -587,6 +601,80 @@
       </w:pPr>
       <w:bookmarkStart w:id="0" w:name="_GoBack"/>
       <w:bookmarkEnd w:id="0"/>
+    </w:p>
+    <w:p>
+      <w:pPr>
+        <w:spacing w:line="276" w:lineRule="auto"/>
+        <w:jc w:val="both"/>
+        <w:rPr>
+          <w:rFonts w:ascii="Book Antiqua" w:hAnsi="Book Antiqua"/>
+          <w:sz w:val="22"/>
+          <w:szCs w:val="22"/>
+        </w:rPr>
+      </w:pPr>
+    </w:p>
+    <w:p>
+      <w:pPr>
+        <w:spacing w:line="276" w:lineRule="auto"/>
+        <w:jc w:val="both"/>
+        <w:rPr>
+          <w:rFonts w:ascii="Book Antiqua" w:hAnsi="Book Antiqua"/>
+          <w:sz w:val="22"/>
+          <w:szCs w:val="22"/>
+        </w:rPr>
+      </w:pPr>
+    </w:p>
+    <w:p>
+      <w:pPr>
+        <w:spacing w:line="276" w:lineRule="auto"/>
+        <w:jc w:val="both"/>
+        <w:rPr>
+          <w:rFonts w:ascii="Book Antiqua" w:hAnsi="Book Antiqua"/>
+          <w:sz w:val="22"/>
+          <w:szCs w:val="22"/>
+        </w:rPr>
+      </w:pPr>
+      <w:r>
+        <w:rPr>
+          <w:rFonts w:ascii="Book Antiqua" w:hAnsi="Book Antiqua"/>
+          <w:sz w:val="22"/>
+          <w:szCs w:val="22"/>
+        </w:rPr>
+        <w:t>Atentamente,</w:t>
+      </w:r>
+    </w:p>
+    <w:p>
+      <w:pPr>
+        <w:spacing w:line="276" w:lineRule="auto"/>
+        <w:jc w:val="both"/>
+        <w:rPr>
+          <w:rFonts w:ascii="Book Antiqua" w:hAnsi="Book Antiqua"/>
+          <w:sz w:val="22"/>
+          <w:szCs w:val="22"/>
+        </w:rPr>
+      </w:pPr>
+    </w:p>
+    <w:p>
+      <w:pPr>
+        <w:spacing w:line="276" w:lineRule="auto"/>
+        <w:jc w:val="both"/>
+        <w:rPr>
+          <w:rFonts w:ascii="Book Antiqua" w:hAnsi="Book Antiqua"/>
+          <w:sz w:val="22"/>
+          <w:szCs w:val="22"/>
+        </w:rPr>
+      </w:pPr>
+    </w:p>
+    <w:p>
+      <w:pPr>
+        <w:spacing w:line="276" w:lineRule="auto"/>
+        <w:jc w:val="both"/>
+        <w:rPr>
+          <w:rFonts w:ascii="Book Antiqua" w:hAnsi="Book Antiqua"/>
+          <w:sz w:val="22"/>
+          <w:szCs w:val="22"/>
+        </w:rPr>
+      </w:pPr>
     </w:p>
     <w:p>
       <w:pPr>

</xml_diff>